<commit_message>
Update data in brief.
</commit_message>
<xml_diff>
--- a/2_design/asim/SimilarityMeasuresCF-MethodsX.docx
+++ b/2_design/asim/SimilarityMeasuresCF-MethodsX.docx
@@ -30,7 +30,7 @@
         <w:tblLook w:val="04A0" w:firstRow="1" w:lastRow="0" w:firstColumn="1" w:lastColumn="0" w:noHBand="0" w:noVBand="1"/>
       </w:tblPr>
       <w:tblGrid>
-        <w:gridCol w:w="4210"/>
+        <w:gridCol w:w="3929"/>
         <w:gridCol w:w="222"/>
       </w:tblGrid>
       <w:tr>
@@ -39,17 +39,7 @@
             <w:tcW w:w="0" w:type="auto"/>
           </w:tcPr>
           <w:p>
-            <w:pPr>
-              <w:rPr>
-                <w:b/>
-                <w:bCs/>
-              </w:rPr>
-            </w:pPr>
             <w:r>
-              <w:rPr>
-                <w:b/>
-                <w:bCs/>
-              </w:rPr>
               <w:t>Title</w:t>
             </w:r>
           </w:p>
@@ -67,17 +57,7 @@
             <w:tcW w:w="0" w:type="auto"/>
           </w:tcPr>
           <w:p>
-            <w:pPr>
-              <w:rPr>
-                <w:b/>
-                <w:bCs/>
-              </w:rPr>
-            </w:pPr>
             <w:r>
-              <w:rPr>
-                <w:b/>
-                <w:bCs/>
-              </w:rPr>
               <w:t>Authors</w:t>
             </w:r>
           </w:p>
@@ -95,17 +75,7 @@
             <w:tcW w:w="0" w:type="auto"/>
           </w:tcPr>
           <w:p>
-            <w:pPr>
-              <w:rPr>
-                <w:b/>
-                <w:bCs/>
-              </w:rPr>
-            </w:pPr>
             <w:r>
-              <w:rPr>
-                <w:b/>
-                <w:bCs/>
-              </w:rPr>
               <w:t>Affiliations</w:t>
             </w:r>
           </w:p>
@@ -123,17 +93,7 @@
             <w:tcW w:w="0" w:type="auto"/>
           </w:tcPr>
           <w:p>
-            <w:pPr>
-              <w:rPr>
-                <w:b/>
-                <w:bCs/>
-              </w:rPr>
-            </w:pPr>
             <w:r>
-              <w:rPr>
-                <w:b/>
-                <w:bCs/>
-              </w:rPr>
               <w:t>Corresponding Author’s email address</w:t>
             </w:r>
           </w:p>
@@ -151,17 +111,7 @@
             <w:tcW w:w="0" w:type="auto"/>
           </w:tcPr>
           <w:p>
-            <w:pPr>
-              <w:rPr>
-                <w:b/>
-                <w:bCs/>
-              </w:rPr>
-            </w:pPr>
             <w:r>
-              <w:rPr>
-                <w:b/>
-                <w:bCs/>
-              </w:rPr>
               <w:t>Keywords</w:t>
             </w:r>
           </w:p>
@@ -179,17 +129,7 @@
             <w:tcW w:w="0" w:type="auto"/>
           </w:tcPr>
           <w:p>
-            <w:pPr>
-              <w:rPr>
-                <w:b/>
-                <w:bCs/>
-              </w:rPr>
-            </w:pPr>
             <w:r>
-              <w:rPr>
-                <w:b/>
-                <w:bCs/>
-              </w:rPr>
               <w:t xml:space="preserve">Direct Submission or Co-Submission </w:t>
             </w:r>
           </w:p>

</xml_diff>